<commit_message>
Refactor linear conflict calculation to separate horizontal and vertical conflicts. Add new outputs to delivery doc.
</commit_message>
<xml_diff>
--- a/Project 1 Write Up.docx
+++ b/Project 1 Write Up.docx
@@ -27,8 +27,13 @@
           <w:numId w:val="2"/>
         </w:numPr>
       </w:pPr>
-      <w:r>
-        <w:t xml:space="preserve">Numpy (used for </w:t>
+      <w:proofErr w:type="spellStart"/>
+      <w:r>
+        <w:t>Numpy</w:t>
+      </w:r>
+      <w:proofErr w:type="spellEnd"/>
+      <w:r>
+        <w:t xml:space="preserve"> (used for </w:t>
       </w:r>
       <w:r>
         <w:t>random state generation, this function is not used unless no initial state is provided)</w:t>
@@ -51,7 +56,55 @@
     </w:p>
     <w:p>
       <w:r>
-        <w:t>To run this 8-Puzzle Solver script, you must provide two required arguments: the path to the root_folder containing the data, and the specific input file to process using the -i or --input flag (e.g., -i input1.txt). You can optionally specify the heuristic function with the -he flag, choosing between manhattan or linear_conflict (which is the default). Additionally, you can define a name for the output file with the -o flag</w:t>
+        <w:t xml:space="preserve">To run this 8-Puzzle Solver script, you must provide two required arguments: the path to the </w:t>
+      </w:r>
+      <w:proofErr w:type="spellStart"/>
+      <w:r>
+        <w:t>root_folder</w:t>
+      </w:r>
+      <w:proofErr w:type="spellEnd"/>
+      <w:r>
+        <w:t xml:space="preserve"> containing the data, and the specific input file to process using the -</w:t>
+      </w:r>
+      <w:proofErr w:type="spellStart"/>
+      <w:r>
+        <w:t>i</w:t>
+      </w:r>
+      <w:proofErr w:type="spellEnd"/>
+      <w:r>
+        <w:t xml:space="preserve"> or --input flag (e.g., -</w:t>
+      </w:r>
+      <w:proofErr w:type="spellStart"/>
+      <w:r>
+        <w:t>i</w:t>
+      </w:r>
+      <w:proofErr w:type="spellEnd"/>
+      <w:r>
+        <w:t xml:space="preserve"> input1.txt). You can optionally specify the heuristic function with the -</w:t>
+      </w:r>
+      <w:proofErr w:type="gramStart"/>
+      <w:r>
+        <w:t>he</w:t>
+      </w:r>
+      <w:proofErr w:type="gramEnd"/>
+      <w:r>
+        <w:t xml:space="preserve"> flag, choosing between </w:t>
+      </w:r>
+      <w:proofErr w:type="spellStart"/>
+      <w:r>
+        <w:t>manhattan</w:t>
+      </w:r>
+      <w:proofErr w:type="spellEnd"/>
+      <w:r>
+        <w:t xml:space="preserve"> or </w:t>
+      </w:r>
+      <w:proofErr w:type="spellStart"/>
+      <w:r>
+        <w:t>linear_conflict</w:t>
+      </w:r>
+      <w:proofErr w:type="spellEnd"/>
+      <w:r>
+        <w:t xml:space="preserve"> (which is the default). Additionally, you can define a name for the output file with the -o flag</w:t>
       </w:r>
       <w:r>
         <w:t>, although the heuristic utilized should not be included in the output file name.</w:t>
@@ -79,12 +132,41 @@
           <w:numId w:val="1"/>
         </w:numPr>
       </w:pPr>
-      <w:r>
-        <w:t>python .\src\solve.py ./tests -i test1.txt -o output1</w:t>
+      <w:proofErr w:type="gramStart"/>
+      <w:r>
+        <w:t>python .</w:t>
+      </w:r>
+      <w:proofErr w:type="gramEnd"/>
+      <w:r>
+        <w:t>\src\solve.py</w:t>
+      </w:r>
+      <w:proofErr w:type="gramStart"/>
+      <w:r>
+        <w:t xml:space="preserve"> ./</w:t>
+      </w:r>
+      <w:proofErr w:type="gramEnd"/>
+      <w:r>
+        <w:t>tests -</w:t>
+      </w:r>
+      <w:proofErr w:type="spellStart"/>
+      <w:r>
+        <w:t>i</w:t>
+      </w:r>
+      <w:proofErr w:type="spellEnd"/>
+      <w:r>
+        <w:t xml:space="preserve"> test1.txt -o output1</w:t>
       </w:r>
       <w:r>
         <w:br/>
-        <w:t>python &lt;location of script&gt; &lt;root folder&gt; -i &lt;file name&gt; -o &lt;output</w:t>
+        <w:t>python &lt;location of script&gt; &lt;root folder&gt; -</w:t>
+      </w:r>
+      <w:proofErr w:type="spellStart"/>
+      <w:r>
+        <w:t>i</w:t>
+      </w:r>
+      <w:proofErr w:type="spellEnd"/>
+      <w:r>
+        <w:t xml:space="preserve"> &lt;file name&gt; -o &lt;output</w:t>
       </w:r>
       <w:r>
         <w:t xml:space="preserve"> file name</w:t>
@@ -142,12 +224,13 @@
         <w:rPr>
           <w:i/>
           <w:iCs/>
+          <w:noProof/>
         </w:rPr>
         <w:drawing>
-          <wp:inline distT="0" distB="0" distL="0" distR="0" wp14:anchorId="5943F723" wp14:editId="2F7DC36B">
-            <wp:extent cx="1958510" cy="2042337"/>
-            <wp:effectExtent l="0" t="0" r="3810" b="0"/>
-            <wp:docPr id="2139091814" name="Picture 1" descr="A screenshot of a computer&#10;&#10;AI-generated content may be incorrect."/>
+          <wp:inline distT="0" distB="0" distL="0" distR="0" wp14:anchorId="5943F723" wp14:editId="504BF053">
+            <wp:extent cx="1952760" cy="2042337"/>
+            <wp:effectExtent l="0" t="0" r="0" b="0"/>
+            <wp:docPr id="2139091814" name="Picture 1"/>
             <wp:cNvGraphicFramePr>
               <a:graphicFrameLocks xmlns:a="http://schemas.openxmlformats.org/drawingml/2006/main" noChangeAspect="1"/>
             </wp:cNvGraphicFramePr>
@@ -155,11 +238,17 @@
               <a:graphicData uri="http://schemas.openxmlformats.org/drawingml/2006/picture">
                 <pic:pic xmlns:pic="http://schemas.openxmlformats.org/drawingml/2006/picture">
                   <pic:nvPicPr>
-                    <pic:cNvPr id="2139091814" name="Picture 1" descr="A screenshot of a computer&#10;&#10;AI-generated content may be incorrect."/>
+                    <pic:cNvPr id="2139091814" name="Picture 1"/>
                     <pic:cNvPicPr/>
                   </pic:nvPicPr>
                   <pic:blipFill>
-                    <a:blip r:embed="rId5"/>
+                    <a:blip r:embed="rId5">
+                      <a:extLst>
+                        <a:ext uri="{28A0092B-C50C-407E-A947-70E740481C1C}">
+                          <a14:useLocalDpi xmlns:a14="http://schemas.microsoft.com/office/drawing/2010/main" val="0"/>
+                        </a:ext>
+                      </a:extLst>
+                    </a:blip>
                     <a:stretch>
                       <a:fillRect/>
                     </a:stretch>
@@ -167,7 +256,7 @@
                   <pic:spPr>
                     <a:xfrm>
                       <a:off x="0" y="0"/>
-                      <a:ext cx="1958510" cy="2042337"/>
+                      <a:ext cx="1952760" cy="2042337"/>
                     </a:xfrm>
                     <a:prstGeom prst="rect">
                       <a:avLst/>
@@ -192,17 +281,35 @@
           <w:i/>
           <w:iCs/>
         </w:rPr>
+        <w:br w:type="page"/>
+      </w:r>
+    </w:p>
+    <w:p>
+      <w:pPr>
+        <w:rPr>
+          <w:i/>
+          <w:iCs/>
+        </w:rPr>
+      </w:pPr>
+      <w:r>
+        <w:rPr>
+          <w:i/>
+          <w:iCs/>
+        </w:rPr>
+        <w:lastRenderedPageBreak/>
         <w:t>Output1h2.txt</w:t>
       </w:r>
     </w:p>
     <w:p>
       <w:r>
-        <w:lastRenderedPageBreak/>
+        <w:rPr>
+          <w:noProof/>
+        </w:rPr>
         <w:drawing>
-          <wp:inline distT="0" distB="0" distL="0" distR="0" wp14:anchorId="3F69AC49" wp14:editId="1BD1B30E">
-            <wp:extent cx="1996613" cy="2110923"/>
-            <wp:effectExtent l="0" t="0" r="3810" b="3810"/>
-            <wp:docPr id="893703253" name="Picture 1" descr="A screenshot of a computer&#10;&#10;AI-generated content may be incorrect."/>
+          <wp:inline distT="0" distB="0" distL="0" distR="0" wp14:anchorId="3F69AC49" wp14:editId="00AA5544">
+            <wp:extent cx="2258291" cy="2193209"/>
+            <wp:effectExtent l="0" t="0" r="8890" b="0"/>
+            <wp:docPr id="893703253" name="Picture 1"/>
             <wp:cNvGraphicFramePr>
               <a:graphicFrameLocks xmlns:a="http://schemas.openxmlformats.org/drawingml/2006/main" noChangeAspect="1"/>
             </wp:cNvGraphicFramePr>
@@ -210,11 +317,17 @@
               <a:graphicData uri="http://schemas.openxmlformats.org/drawingml/2006/picture">
                 <pic:pic xmlns:pic="http://schemas.openxmlformats.org/drawingml/2006/picture">
                   <pic:nvPicPr>
-                    <pic:cNvPr id="893703253" name="Picture 1" descr="A screenshot of a computer&#10;&#10;AI-generated content may be incorrect."/>
+                    <pic:cNvPr id="893703253" name="Picture 1"/>
                     <pic:cNvPicPr/>
                   </pic:nvPicPr>
                   <pic:blipFill>
-                    <a:blip r:embed="rId6"/>
+                    <a:blip r:embed="rId6">
+                      <a:extLst>
+                        <a:ext uri="{28A0092B-C50C-407E-A947-70E740481C1C}">
+                          <a14:useLocalDpi xmlns:a14="http://schemas.microsoft.com/office/drawing/2010/main" val="0"/>
+                        </a:ext>
+                      </a:extLst>
+                    </a:blip>
                     <a:stretch>
                       <a:fillRect/>
                     </a:stretch>
@@ -222,7 +335,7 @@
                   <pic:spPr>
                     <a:xfrm>
                       <a:off x="0" y="0"/>
-                      <a:ext cx="1996613" cy="2110923"/>
+                      <a:ext cx="2263219" cy="2197995"/>
                     </a:xfrm>
                     <a:prstGeom prst="rect">
                       <a:avLst/>
@@ -259,13 +372,14 @@
       </w:pPr>
       <w:r>
         <w:rPr>
+          <w:noProof/>
           <w:lang w:val="es-MX"/>
         </w:rPr>
         <w:drawing>
-          <wp:inline distT="0" distB="0" distL="0" distR="0" wp14:anchorId="43CDDA42" wp14:editId="2C93B32E">
-            <wp:extent cx="4275190" cy="2149026"/>
+          <wp:inline distT="0" distB="0" distL="0" distR="0" wp14:anchorId="43CDDA42" wp14:editId="5B1A47C3">
+            <wp:extent cx="3951435" cy="2149026"/>
             <wp:effectExtent l="0" t="0" r="0" b="3810"/>
-            <wp:docPr id="348160555" name="Picture 1" descr="A black screen with white text&#10;&#10;AI-generated content may be incorrect."/>
+            <wp:docPr id="348160555" name="Picture 1"/>
             <wp:cNvGraphicFramePr>
               <a:graphicFrameLocks xmlns:a="http://schemas.openxmlformats.org/drawingml/2006/main" noChangeAspect="1"/>
             </wp:cNvGraphicFramePr>
@@ -273,11 +387,17 @@
               <a:graphicData uri="http://schemas.openxmlformats.org/drawingml/2006/picture">
                 <pic:pic xmlns:pic="http://schemas.openxmlformats.org/drawingml/2006/picture">
                   <pic:nvPicPr>
-                    <pic:cNvPr id="348160555" name="Picture 1" descr="A black screen with white text&#10;&#10;AI-generated content may be incorrect."/>
+                    <pic:cNvPr id="348160555" name="Picture 1"/>
                     <pic:cNvPicPr/>
                   </pic:nvPicPr>
                   <pic:blipFill>
-                    <a:blip r:embed="rId7"/>
+                    <a:blip r:embed="rId7">
+                      <a:extLst>
+                        <a:ext uri="{28A0092B-C50C-407E-A947-70E740481C1C}">
+                          <a14:useLocalDpi xmlns:a14="http://schemas.microsoft.com/office/drawing/2010/main" val="0"/>
+                        </a:ext>
+                      </a:extLst>
+                    </a:blip>
                     <a:stretch>
                       <a:fillRect/>
                     </a:stretch>
@@ -285,7 +405,7 @@
                   <pic:spPr>
                     <a:xfrm>
                       <a:off x="0" y="0"/>
-                      <a:ext cx="4275190" cy="2149026"/>
+                      <a:ext cx="3951435" cy="2149026"/>
                     </a:xfrm>
                     <a:prstGeom prst="rect">
                       <a:avLst/>
@@ -310,16 +430,33 @@
           <w:i/>
           <w:iCs/>
         </w:rPr>
-        <w:t>Output2h1.txt</w:t>
-      </w:r>
-    </w:p>
-    <w:p>
-      <w:r>
+        <w:t>Output2h</w:t>
+      </w:r>
+      <w:r>
+        <w:rPr>
+          <w:i/>
+          <w:iCs/>
+        </w:rPr>
+        <w:t>2</w:t>
+      </w:r>
+      <w:r>
+        <w:rPr>
+          <w:i/>
+          <w:iCs/>
+        </w:rPr>
+        <w:t>.txt</w:t>
+      </w:r>
+    </w:p>
+    <w:p>
+      <w:r>
+        <w:rPr>
+          <w:noProof/>
+        </w:rPr>
         <w:drawing>
-          <wp:inline distT="0" distB="0" distL="0" distR="0" wp14:anchorId="2E03BA04" wp14:editId="14042EAA">
-            <wp:extent cx="4176122" cy="2034716"/>
-            <wp:effectExtent l="0" t="0" r="0" b="3810"/>
-            <wp:docPr id="800842825" name="Picture 1" descr="A black screen with white text&#10;&#10;AI-generated content may be incorrect."/>
+          <wp:inline distT="0" distB="0" distL="0" distR="0" wp14:anchorId="2E03BA04" wp14:editId="5217E5AA">
+            <wp:extent cx="4176122" cy="1801668"/>
+            <wp:effectExtent l="0" t="0" r="0" b="8255"/>
+            <wp:docPr id="800842825" name="Picture 1"/>
             <wp:cNvGraphicFramePr>
               <a:graphicFrameLocks xmlns:a="http://schemas.openxmlformats.org/drawingml/2006/main" noChangeAspect="1"/>
             </wp:cNvGraphicFramePr>
@@ -327,11 +464,17 @@
               <a:graphicData uri="http://schemas.openxmlformats.org/drawingml/2006/picture">
                 <pic:pic xmlns:pic="http://schemas.openxmlformats.org/drawingml/2006/picture">
                   <pic:nvPicPr>
-                    <pic:cNvPr id="800842825" name="Picture 1" descr="A black screen with white text&#10;&#10;AI-generated content may be incorrect."/>
+                    <pic:cNvPr id="800842825" name="Picture 1"/>
                     <pic:cNvPicPr/>
                   </pic:nvPicPr>
                   <pic:blipFill>
-                    <a:blip r:embed="rId8"/>
+                    <a:blip r:embed="rId8">
+                      <a:extLst>
+                        <a:ext uri="{28A0092B-C50C-407E-A947-70E740481C1C}">
+                          <a14:useLocalDpi xmlns:a14="http://schemas.microsoft.com/office/drawing/2010/main" val="0"/>
+                        </a:ext>
+                      </a:extLst>
+                    </a:blip>
                     <a:stretch>
                       <a:fillRect/>
                     </a:stretch>
@@ -339,7 +482,7 @@
                   <pic:spPr>
                     <a:xfrm>
                       <a:off x="0" y="0"/>
-                      <a:ext cx="4176122" cy="2034716"/>
+                      <a:ext cx="4176122" cy="1801668"/>
                     </a:xfrm>
                     <a:prstGeom prst="rect">
                       <a:avLst/>
@@ -365,38 +508,31 @@
           <w:i/>
           <w:iCs/>
         </w:rPr>
-        <w:t>Output</w:t>
+        <w:lastRenderedPageBreak/>
+        <w:t>Output3</w:t>
       </w:r>
       <w:r>
         <w:rPr>
           <w:i/>
           <w:iCs/>
         </w:rPr>
-        <w:t>3</w:t>
+        <w:t>h1</w:t>
       </w:r>
       <w:r>
         <w:rPr>
           <w:i/>
           <w:iCs/>
         </w:rPr>
-        <w:t>h1</w:t>
-      </w:r>
-      <w:r>
-        <w:rPr>
-          <w:i/>
-          <w:iCs/>
-        </w:rPr>
         <w:t>.txt</w:t>
       </w:r>
     </w:p>
     <w:p>
       <w:r>
-        <w:lastRenderedPageBreak/>
         <w:drawing>
-          <wp:inline distT="0" distB="0" distL="0" distR="0" wp14:anchorId="31A4CBF6" wp14:editId="6D3EFE97">
-            <wp:extent cx="5943600" cy="1304925"/>
-            <wp:effectExtent l="0" t="0" r="0" b="9525"/>
-            <wp:docPr id="433338486" name="Picture 1" descr="A black screen with white text&#10;&#10;AI-generated content may be incorrect."/>
+          <wp:inline distT="0" distB="0" distL="0" distR="0" wp14:anchorId="1FDD7327" wp14:editId="79D107F6">
+            <wp:extent cx="5943600" cy="1663700"/>
+            <wp:effectExtent l="0" t="0" r="0" b="0"/>
+            <wp:docPr id="1986938140" name="Picture 1" descr="A black screen with text&#10;&#10;AI-generated content may be incorrect."/>
             <wp:cNvGraphicFramePr>
               <a:graphicFrameLocks xmlns:a="http://schemas.openxmlformats.org/drawingml/2006/main" noChangeAspect="1"/>
             </wp:cNvGraphicFramePr>
@@ -404,7 +540,7 @@
               <a:graphicData uri="http://schemas.openxmlformats.org/drawingml/2006/picture">
                 <pic:pic xmlns:pic="http://schemas.openxmlformats.org/drawingml/2006/picture">
                   <pic:nvPicPr>
-                    <pic:cNvPr id="433338486" name="Picture 1" descr="A black screen with white text&#10;&#10;AI-generated content may be incorrect."/>
+                    <pic:cNvPr id="1986938140" name="Picture 1" descr="A black screen with text&#10;&#10;AI-generated content may be incorrect."/>
                     <pic:cNvPicPr/>
                   </pic:nvPicPr>
                   <pic:blipFill>
@@ -416,7 +552,7 @@
                   <pic:spPr>
                     <a:xfrm>
                       <a:off x="0" y="0"/>
-                      <a:ext cx="5943600" cy="1304925"/>
+                      <a:ext cx="5943600" cy="1663700"/>
                     </a:xfrm>
                     <a:prstGeom prst="rect">
                       <a:avLst/>
@@ -442,44 +578,19 @@
           <w:i/>
           <w:iCs/>
         </w:rPr>
-        <w:t>Output</w:t>
-      </w:r>
-      <w:r>
-        <w:rPr>
-          <w:i/>
-          <w:iCs/>
-        </w:rPr>
-        <w:t>3</w:t>
-      </w:r>
-      <w:r>
-        <w:rPr>
-          <w:i/>
-          <w:iCs/>
-        </w:rPr>
-        <w:t>h</w:t>
-      </w:r>
-      <w:r>
-        <w:rPr>
-          <w:i/>
-          <w:iCs/>
-        </w:rPr>
-        <w:t>2</w:t>
-      </w:r>
-      <w:r>
-        <w:rPr>
-          <w:i/>
-          <w:iCs/>
-        </w:rPr>
-        <w:t>.txt</w:t>
-      </w:r>
-    </w:p>
-    <w:p>
-      <w:r>
+        <w:t>Output3h2.txt</w:t>
+      </w:r>
+    </w:p>
+    <w:p>
+      <w:r>
+        <w:rPr>
+          <w:noProof/>
+        </w:rPr>
         <w:drawing>
-          <wp:inline distT="0" distB="0" distL="0" distR="0" wp14:anchorId="66AD6A01" wp14:editId="2CA9C043">
-            <wp:extent cx="5943600" cy="1370965"/>
-            <wp:effectExtent l="0" t="0" r="0" b="635"/>
-            <wp:docPr id="581276788" name="Picture 1" descr="A black screen with white numbers&#10;&#10;AI-generated content may be incorrect."/>
+          <wp:inline distT="0" distB="0" distL="0" distR="0" wp14:anchorId="66AD6A01" wp14:editId="3B886738">
+            <wp:extent cx="5898962" cy="1600200"/>
+            <wp:effectExtent l="0" t="0" r="6985" b="0"/>
+            <wp:docPr id="581276788" name="Picture 1"/>
             <wp:cNvGraphicFramePr>
               <a:graphicFrameLocks xmlns:a="http://schemas.openxmlformats.org/drawingml/2006/main" noChangeAspect="1"/>
             </wp:cNvGraphicFramePr>
@@ -487,11 +598,17 @@
               <a:graphicData uri="http://schemas.openxmlformats.org/drawingml/2006/picture">
                 <pic:pic xmlns:pic="http://schemas.openxmlformats.org/drawingml/2006/picture">
                   <pic:nvPicPr>
-                    <pic:cNvPr id="581276788" name="Picture 1" descr="A black screen with white numbers&#10;&#10;AI-generated content may be incorrect."/>
+                    <pic:cNvPr id="581276788" name="Picture 1"/>
                     <pic:cNvPicPr/>
                   </pic:nvPicPr>
                   <pic:blipFill>
-                    <a:blip r:embed="rId10"/>
+                    <a:blip r:embed="rId10">
+                      <a:extLst>
+                        <a:ext uri="{28A0092B-C50C-407E-A947-70E740481C1C}">
+                          <a14:useLocalDpi xmlns:a14="http://schemas.microsoft.com/office/drawing/2010/main" val="0"/>
+                        </a:ext>
+                      </a:extLst>
+                    </a:blip>
                     <a:stretch>
                       <a:fillRect/>
                     </a:stretch>
@@ -499,7 +616,7 @@
                   <pic:spPr>
                     <a:xfrm>
                       <a:off x="0" y="0"/>
-                      <a:ext cx="5943600" cy="1370965"/>
+                      <a:ext cx="5915794" cy="1604766"/>
                     </a:xfrm>
                     <a:prstGeom prst="rect">
                       <a:avLst/>

</xml_diff>

<commit_message>
Corrected logic error in counting linear conflicts and fix output values in test files for 8-puzzle project.
</commit_message>
<xml_diff>
--- a/Project 1 Write Up.docx
+++ b/Project 1 Write Up.docx
@@ -80,15 +80,7 @@
       </w:r>
       <w:proofErr w:type="spellEnd"/>
       <w:r>
-        <w:t xml:space="preserve"> input1.txt). You can optionally specify the heuristic function with the -</w:t>
-      </w:r>
-      <w:proofErr w:type="gramStart"/>
-      <w:r>
-        <w:t>he</w:t>
-      </w:r>
-      <w:proofErr w:type="gramEnd"/>
-      <w:r>
-        <w:t xml:space="preserve"> flag, choosing between </w:t>
+        <w:t xml:space="preserve"> input1.txt). You can optionally specify the heuristic function with the -he flag, choosing between </w:t>
       </w:r>
       <w:proofErr w:type="spellStart"/>
       <w:r>
@@ -132,21 +124,8 @@
           <w:numId w:val="1"/>
         </w:numPr>
       </w:pPr>
-      <w:proofErr w:type="gramStart"/>
-      <w:r>
-        <w:t>python .</w:t>
-      </w:r>
-      <w:proofErr w:type="gramEnd"/>
-      <w:r>
-        <w:t>\src\solve.py</w:t>
-      </w:r>
-      <w:proofErr w:type="gramStart"/>
-      <w:r>
-        <w:t xml:space="preserve"> ./</w:t>
-      </w:r>
-      <w:proofErr w:type="gramEnd"/>
-      <w:r>
-        <w:t>tests -</w:t>
+      <w:r>
+        <w:t>python .\src\solve.py ./tests -</w:t>
       </w:r>
       <w:proofErr w:type="spellStart"/>
       <w:r>
@@ -177,11 +156,11 @@
     </w:p>
     <w:p>
       <w:pPr>
-        <w:rPr>
-          <w:b/>
-          <w:bCs/>
-        </w:rPr>
-      </w:pPr>
+        <w:pStyle w:val="Heading1"/>
+      </w:pPr>
+      <w:r>
+        <w:t>Output Solutions:</w:t>
+      </w:r>
     </w:p>
     <w:p>
       <w:pPr>
@@ -242,7 +221,7 @@
                     <pic:cNvPicPr/>
                   </pic:nvPicPr>
                   <pic:blipFill>
-                    <a:blip r:embed="rId5">
+                    <a:blip r:embed="rId6">
                       <a:extLst>
                         <a:ext uri="{28A0092B-C50C-407E-A947-70E740481C1C}">
                           <a14:useLocalDpi xmlns:a14="http://schemas.microsoft.com/office/drawing/2010/main" val="0"/>
@@ -321,7 +300,7 @@
                     <pic:cNvPicPr/>
                   </pic:nvPicPr>
                   <pic:blipFill>
-                    <a:blip r:embed="rId6">
+                    <a:blip r:embed="rId7">
                       <a:extLst>
                         <a:ext uri="{28A0092B-C50C-407E-A947-70E740481C1C}">
                           <a14:useLocalDpi xmlns:a14="http://schemas.microsoft.com/office/drawing/2010/main" val="0"/>
@@ -391,7 +370,7 @@
                     <pic:cNvPicPr/>
                   </pic:nvPicPr>
                   <pic:blipFill>
-                    <a:blip r:embed="rId7">
+                    <a:blip r:embed="rId8">
                       <a:extLst>
                         <a:ext uri="{28A0092B-C50C-407E-A947-70E740481C1C}">
                           <a14:useLocalDpi xmlns:a14="http://schemas.microsoft.com/office/drawing/2010/main" val="0"/>
@@ -468,7 +447,7 @@
                     <pic:cNvPicPr/>
                   </pic:nvPicPr>
                   <pic:blipFill>
-                    <a:blip r:embed="rId8">
+                    <a:blip r:embed="rId9">
                       <a:extLst>
                         <a:ext uri="{28A0092B-C50C-407E-A947-70E740481C1C}">
                           <a14:useLocalDpi xmlns:a14="http://schemas.microsoft.com/office/drawing/2010/main" val="0"/>
@@ -528,6 +507,9 @@
     </w:p>
     <w:p>
       <w:r>
+        <w:rPr>
+          <w:noProof/>
+        </w:rPr>
         <w:drawing>
           <wp:inline distT="0" distB="0" distL="0" distR="0" wp14:anchorId="1FDD7327" wp14:editId="79D107F6">
             <wp:extent cx="5943600" cy="1663700"/>
@@ -544,7 +526,7 @@
                     <pic:cNvPicPr/>
                   </pic:nvPicPr>
                   <pic:blipFill>
-                    <a:blip r:embed="rId9"/>
+                    <a:blip r:embed="rId10"/>
                     <a:stretch>
                       <a:fillRect/>
                     </a:stretch>
@@ -602,7 +584,7 @@
                     <pic:cNvPicPr/>
                   </pic:nvPicPr>
                   <pic:blipFill>
-                    <a:blip r:embed="rId10">
+                    <a:blip r:embed="rId11">
                       <a:extLst>
                         <a:ext uri="{28A0092B-C50C-407E-A947-70E740481C1C}">
                           <a14:useLocalDpi xmlns:a14="http://schemas.microsoft.com/office/drawing/2010/main" val="0"/>
@@ -629,7 +611,36 @@
         </w:drawing>
       </w:r>
     </w:p>
-    <w:p/>
+    <w:p>
+      <w:pPr>
+        <w:pStyle w:val="Heading1"/>
+      </w:pPr>
+      <w:r>
+        <w:t>Source Code (attached pdfs after this page):</w:t>
+      </w:r>
+    </w:p>
+    <w:p>
+      <w:r>
+        <w:t xml:space="preserve">Source Code on </w:t>
+      </w:r>
+      <w:r>
+        <w:t>GitHub</w:t>
+      </w:r>
+      <w:r>
+        <w:t xml:space="preserve">: </w:t>
+      </w:r>
+      <w:hyperlink r:id="rId12" w:history="1">
+        <w:r>
+          <w:rPr>
+            <w:rStyle w:val="Hyperlink"/>
+          </w:rPr>
+          <w:t>https://github.com/DiegoRos/8-Puzzle-Game</w:t>
+        </w:r>
+      </w:hyperlink>
+      <w:r>
+        <w:t xml:space="preserve"> </w:t>
+      </w:r>
+    </w:p>
     <w:sectPr>
       <w:pgSz w:w="12240" w:h="15840"/>
       <w:pgMar w:top="1440" w:right="1440" w:bottom="1440" w:left="1440" w:header="708" w:footer="708" w:gutter="0"/>
@@ -1794,6 +1805,29 @@
       <w:spacing w:val="5"/>
     </w:rPr>
   </w:style>
+  <w:style w:type="character" w:styleId="Hyperlink">
+    <w:name w:val="Hyperlink"/>
+    <w:basedOn w:val="DefaultParagraphFont"/>
+    <w:uiPriority w:val="99"/>
+    <w:unhideWhenUsed/>
+    <w:rsid w:val="00DF4E5B"/>
+    <w:rPr>
+      <w:color w:val="467886" w:themeColor="hyperlink"/>
+      <w:u w:val="single"/>
+    </w:rPr>
+  </w:style>
+  <w:style w:type="character" w:styleId="UnresolvedMention">
+    <w:name w:val="Unresolved Mention"/>
+    <w:basedOn w:val="DefaultParagraphFont"/>
+    <w:uiPriority w:val="99"/>
+    <w:semiHidden/>
+    <w:unhideWhenUsed/>
+    <w:rsid w:val="00DF4E5B"/>
+    <w:rPr>
+      <w:color w:val="605E5C"/>
+      <w:shd w:val="clear" w:color="auto" w:fill="E1DFDD"/>
+    </w:rPr>
+  </w:style>
 </w:styles>
 </file>
 
@@ -2090,4 +2124,16 @@
     </a:ext>
   </a:extLst>
 </a:theme>
+</file>
+
+<file path=customXml/item1.xml><?xml version="1.0" encoding="utf-8"?>
+<b:Sources xmlns:b="http://schemas.openxmlformats.org/officeDocument/2006/bibliography" xmlns="http://schemas.openxmlformats.org/officeDocument/2006/bibliography" SelectedStyle="\APASixthEditionOfficeOnline.xsl" StyleName="APA" Version="6"/>
+</file>
+
+<file path=customXml/itemProps1.xml><?xml version="1.0" encoding="utf-8"?>
+<ds:datastoreItem xmlns:ds="http://schemas.openxmlformats.org/officeDocument/2006/customXml" ds:itemID="{2084541D-A024-4643-91D9-A56FA9886E96}">
+  <ds:schemaRefs>
+    <ds:schemaRef ds:uri="http://schemas.openxmlformats.org/officeDocument/2006/bibliography"/>
+  </ds:schemaRefs>
+</ds:datastoreItem>
 </file>
</xml_diff>

<commit_message>
Add author name to project write-up document and updated outputs from h2 heuristic.
</commit_message>
<xml_diff>
--- a/Project 1 Write Up.docx
+++ b/Project 1 Write Up.docx
@@ -8,6 +8,11 @@
       </w:pPr>
       <w:r>
         <w:t>Artificial Intelligence CS-GY 6613 Project 1</w:t>
+      </w:r>
+    </w:p>
+    <w:p>
+      <w:r>
+        <w:t>Diego Rosenberg (DR3432)</w:t>
       </w:r>
     </w:p>
     <w:p>
@@ -27,13 +32,8 @@
           <w:numId w:val="2"/>
         </w:numPr>
       </w:pPr>
-      <w:proofErr w:type="spellStart"/>
-      <w:r>
-        <w:t>Numpy</w:t>
-      </w:r>
-      <w:proofErr w:type="spellEnd"/>
-      <w:r>
-        <w:t xml:space="preserve"> (used for </w:t>
+      <w:r>
+        <w:t xml:space="preserve">Numpy (used for </w:t>
       </w:r>
       <w:r>
         <w:t>random state generation, this function is not used unless no initial state is provided)</w:t>
@@ -56,47 +56,7 @@
     </w:p>
     <w:p>
       <w:r>
-        <w:t xml:space="preserve">To run this 8-Puzzle Solver script, you must provide two required arguments: the path to the </w:t>
-      </w:r>
-      <w:proofErr w:type="spellStart"/>
-      <w:r>
-        <w:t>root_folder</w:t>
-      </w:r>
-      <w:proofErr w:type="spellEnd"/>
-      <w:r>
-        <w:t xml:space="preserve"> containing the data, and the specific input file to process using the -</w:t>
-      </w:r>
-      <w:proofErr w:type="spellStart"/>
-      <w:r>
-        <w:t>i</w:t>
-      </w:r>
-      <w:proofErr w:type="spellEnd"/>
-      <w:r>
-        <w:t xml:space="preserve"> or --input flag (e.g., -</w:t>
-      </w:r>
-      <w:proofErr w:type="spellStart"/>
-      <w:r>
-        <w:t>i</w:t>
-      </w:r>
-      <w:proofErr w:type="spellEnd"/>
-      <w:r>
-        <w:t xml:space="preserve"> input1.txt). You can optionally specify the heuristic function with the -he flag, choosing between </w:t>
-      </w:r>
-      <w:proofErr w:type="spellStart"/>
-      <w:r>
-        <w:t>manhattan</w:t>
-      </w:r>
-      <w:proofErr w:type="spellEnd"/>
-      <w:r>
-        <w:t xml:space="preserve"> or </w:t>
-      </w:r>
-      <w:proofErr w:type="spellStart"/>
-      <w:r>
-        <w:t>linear_conflict</w:t>
-      </w:r>
-      <w:proofErr w:type="spellEnd"/>
-      <w:r>
-        <w:t xml:space="preserve"> (which is the default). Additionally, you can define a name for the output file with the -o flag</w:t>
+        <w:t>To run this 8-Puzzle Solver script, you must provide two required arguments: the path to the root_folder containing the data, and the specific input file to process using the -i or --input flag (e.g., -i input1.txt). You can optionally specify the heuristic function with the -he flag, choosing between manhattan or linear_conflict (which is the default). Additionally, you can define a name for the output file with the -o flag</w:t>
       </w:r>
       <w:r>
         <w:t>, although the heuristic utilized should not be included in the output file name.</w:t>
@@ -125,27 +85,11 @@
         </w:numPr>
       </w:pPr>
       <w:r>
-        <w:t>python .\src\solve.py ./tests -</w:t>
-      </w:r>
-      <w:proofErr w:type="spellStart"/>
-      <w:r>
-        <w:t>i</w:t>
-      </w:r>
-      <w:proofErr w:type="spellEnd"/>
-      <w:r>
-        <w:t xml:space="preserve"> test1.txt -o output1</w:t>
+        <w:t>python .\src\solve.py ./tests -i test1.txt -o output1</w:t>
       </w:r>
       <w:r>
         <w:br/>
-        <w:t>python &lt;location of script&gt; &lt;root folder&gt; -</w:t>
-      </w:r>
-      <w:proofErr w:type="spellStart"/>
-      <w:r>
-        <w:t>i</w:t>
-      </w:r>
-      <w:proofErr w:type="spellEnd"/>
-      <w:r>
-        <w:t xml:space="preserve"> &lt;file name&gt; -o &lt;output</w:t>
+        <w:t>python &lt;location of script&gt; &lt;root folder&gt; -i &lt;file name&gt; -o &lt;output</w:t>
       </w:r>
       <w:r>
         <w:t xml:space="preserve"> file name</w:t>
@@ -285,9 +229,9 @@
           <w:noProof/>
         </w:rPr>
         <w:drawing>
-          <wp:inline distT="0" distB="0" distL="0" distR="0" wp14:anchorId="3F69AC49" wp14:editId="00AA5544">
-            <wp:extent cx="2258291" cy="2193209"/>
-            <wp:effectExtent l="0" t="0" r="8890" b="0"/>
+          <wp:inline distT="0" distB="0" distL="0" distR="0" wp14:anchorId="3F69AC49" wp14:editId="3A1790D6">
+            <wp:extent cx="2064590" cy="2197995"/>
+            <wp:effectExtent l="0" t="0" r="0" b="0"/>
             <wp:docPr id="893703253" name="Picture 1"/>
             <wp:cNvGraphicFramePr>
               <a:graphicFrameLocks xmlns:a="http://schemas.openxmlformats.org/drawingml/2006/main" noChangeAspect="1"/>
@@ -314,7 +258,7 @@
                   <pic:spPr>
                     <a:xfrm>
                       <a:off x="0" y="0"/>
-                      <a:ext cx="2263219" cy="2197995"/>
+                      <a:ext cx="2064590" cy="2197995"/>
                     </a:xfrm>
                     <a:prstGeom prst="rect">
                       <a:avLst/>
@@ -432,9 +376,9 @@
           <w:noProof/>
         </w:rPr>
         <w:drawing>
-          <wp:inline distT="0" distB="0" distL="0" distR="0" wp14:anchorId="2E03BA04" wp14:editId="5217E5AA">
-            <wp:extent cx="4176122" cy="1801668"/>
-            <wp:effectExtent l="0" t="0" r="0" b="8255"/>
+          <wp:inline distT="0" distB="0" distL="0" distR="0" wp14:anchorId="2E03BA04" wp14:editId="0F7C09B0">
+            <wp:extent cx="3482122" cy="1801668"/>
+            <wp:effectExtent l="0" t="0" r="4445" b="8255"/>
             <wp:docPr id="800842825" name="Picture 1"/>
             <wp:cNvGraphicFramePr>
               <a:graphicFrameLocks xmlns:a="http://schemas.openxmlformats.org/drawingml/2006/main" noChangeAspect="1"/>
@@ -461,7 +405,7 @@
                   <pic:spPr>
                     <a:xfrm>
                       <a:off x="0" y="0"/>
-                      <a:ext cx="4176122" cy="1801668"/>
+                      <a:ext cx="3482122" cy="1801668"/>
                     </a:xfrm>
                     <a:prstGeom prst="rect">
                       <a:avLst/>
@@ -569,10 +513,10 @@
           <w:noProof/>
         </w:rPr>
         <w:drawing>
-          <wp:inline distT="0" distB="0" distL="0" distR="0" wp14:anchorId="66AD6A01" wp14:editId="3B886738">
-            <wp:extent cx="5898962" cy="1600200"/>
-            <wp:effectExtent l="0" t="0" r="6985" b="0"/>
-            <wp:docPr id="581276788" name="Picture 1"/>
+          <wp:inline distT="0" distB="0" distL="0" distR="0" wp14:anchorId="08F3E08D" wp14:editId="04AA3242">
+            <wp:extent cx="5943600" cy="1659890"/>
+            <wp:effectExtent l="0" t="0" r="0" b="0"/>
+            <wp:docPr id="1643098809" name="Picture 1" descr="A black screen with many small letters&#10;&#10;AI-generated content may be incorrect."/>
             <wp:cNvGraphicFramePr>
               <a:graphicFrameLocks xmlns:a="http://schemas.openxmlformats.org/drawingml/2006/main" noChangeAspect="1"/>
             </wp:cNvGraphicFramePr>
@@ -580,17 +524,11 @@
               <a:graphicData uri="http://schemas.openxmlformats.org/drawingml/2006/picture">
                 <pic:pic xmlns:pic="http://schemas.openxmlformats.org/drawingml/2006/picture">
                   <pic:nvPicPr>
-                    <pic:cNvPr id="581276788" name="Picture 1"/>
+                    <pic:cNvPr id="1643098809" name="Picture 1" descr="A black screen with many small letters&#10;&#10;AI-generated content may be incorrect."/>
                     <pic:cNvPicPr/>
                   </pic:nvPicPr>
                   <pic:blipFill>
-                    <a:blip r:embed="rId11">
-                      <a:extLst>
-                        <a:ext uri="{28A0092B-C50C-407E-A947-70E740481C1C}">
-                          <a14:useLocalDpi xmlns:a14="http://schemas.microsoft.com/office/drawing/2010/main" val="0"/>
-                        </a:ext>
-                      </a:extLst>
-                    </a:blip>
+                    <a:blip r:embed="rId11"/>
                     <a:stretch>
                       <a:fillRect/>
                     </a:stretch>
@@ -598,7 +536,7 @@
                   <pic:spPr>
                     <a:xfrm>
                       <a:off x="0" y="0"/>
-                      <a:ext cx="5915794" cy="1604766"/>
+                      <a:ext cx="5943600" cy="1659890"/>
                     </a:xfrm>
                     <a:prstGeom prst="rect">
                       <a:avLst/>

</xml_diff>